<commit_message>
Update 8/1/2023 7:30AM EST
Update as of 7:30AM EST on 8/1/2023.
</commit_message>
<xml_diff>
--- a/TERRORISM PREVENTION SECURITY SYSTEMS/20230801 - MCE123 Technology Development - Terrorism Prevention Security Systems - v1.0.0.26.docx
+++ b/TERRORISM PREVENTION SECURITY SYSTEMS/20230801 - MCE123 Technology Development - Terrorism Prevention Security Systems - v1.0.0.26.docx
@@ -195,7 +195,7 @@
           <w:sz w:val="28"/>
           <w:szCs w:val="28"/>
         </w:rPr>
-        <w:t>8/1/2023 6:05:01 AM</w:t>
+        <w:t>8/1/2023 7:30:36 AM</w:t>
       </w:r>
     </w:p>
     <w:p>
@@ -3541,10 +3541,7 @@
         <w:t>ABOUT</w:t>
       </w:r>
       <w:r>
-        <w:t>,</w:t>
-      </w:r>
-      <w:r>
-        <w:t xml:space="preserve"> </w:t>
+        <w:t xml:space="preserve">, </w:t>
       </w:r>
       <w:r>
         <w:rPr>
@@ -4207,13 +4204,7 @@
         <w:rPr>
           <w:u w:val="single"/>
         </w:rPr>
-        <w:t>ATTACK</w:t>
-      </w:r>
-      <w:r>
-        <w:rPr>
-          <w:u w:val="single"/>
-        </w:rPr>
-        <w:t xml:space="preserve"> PREVENTION</w:t>
+        <w:t>ATTACK PREVENTION</w:t>
       </w:r>
       <w:r>
         <w:rPr>
@@ -5290,6 +5281,347 @@
         <w:rPr>
           <w:u w:val="single"/>
         </w:rPr>
+        <w:t>POLITICAL</w:t>
+      </w:r>
+      <w:r>
+        <w:rPr>
+          <w:u w:val="single"/>
+        </w:rPr>
+        <w:t xml:space="preserve"> </w:t>
+      </w:r>
+      <w:r>
+        <w:rPr>
+          <w:u w:val="single"/>
+        </w:rPr>
+        <w:t>TERRORISM PREVENTION</w:t>
+      </w:r>
+      <w:r>
+        <w:rPr>
+          <w:u w:val="single"/>
+        </w:rPr>
+        <w:t xml:space="preserve"> SECURITY SYSTEMS</w:t>
+      </w:r>
+      <w:r>
+        <w:t xml:space="preserve"> (</w:t>
+      </w:r>
+      <w:r>
+        <w:rPr>
+          <w:b/>
+          <w:bCs/>
+        </w:rPr>
+        <w:t>202</w:t>
+      </w:r>
+      <w:r>
+        <w:rPr>
+          <w:b/>
+          <w:bCs/>
+        </w:rPr>
+        <w:t>3</w:t>
+      </w:r>
+      <w:r>
+        <w:t xml:space="preserve">) – </w:t>
+      </w:r>
+      <w:r>
+        <w:rPr>
+          <w:b/>
+          <w:bCs/>
+          <w:color w:val="7030A0"/>
+        </w:rPr>
+        <w:t>ENSURES</w:t>
+      </w:r>
+      <w:r>
+        <w:rPr>
+          <w:b/>
+          <w:bCs/>
+        </w:rPr>
+        <w:t xml:space="preserve"> </w:t>
+      </w:r>
+      <w:r>
+        <w:rPr>
+          <w:b/>
+          <w:bCs/>
+          <w:color w:val="0070C0"/>
+        </w:rPr>
+        <w:t>THAT</w:t>
+      </w:r>
+      <w:r>
+        <w:t xml:space="preserve"> </w:t>
+      </w:r>
+      <w:r>
+        <w:rPr>
+          <w:b/>
+          <w:bCs/>
+          <w:color w:val="FF0000"/>
+        </w:rPr>
+        <w:t xml:space="preserve">ANY </w:t>
+      </w:r>
+      <w:r>
+        <w:rPr>
+          <w:b/>
+          <w:bCs/>
+          <w:color w:val="FF0000"/>
+        </w:rPr>
+        <w:t>POLITICAL</w:t>
+      </w:r>
+      <w:r>
+        <w:rPr>
+          <w:b/>
+          <w:bCs/>
+          <w:color w:val="FF0000"/>
+        </w:rPr>
+        <w:t xml:space="preserve"> TERRORISM</w:t>
+      </w:r>
+      <w:r>
+        <w:t xml:space="preserve"> </w:t>
+      </w:r>
+      <w:r>
+        <w:rPr>
+          <w:b/>
+          <w:bCs/>
+          <w:color w:val="C00000"/>
+        </w:rPr>
+        <w:t>NEVER</w:t>
+      </w:r>
+      <w:r>
+        <w:t xml:space="preserve"> </w:t>
+      </w:r>
+      <w:proofErr w:type="gramStart"/>
+      <w:r>
+        <w:rPr>
+          <w:b/>
+          <w:bCs/>
+          <w:color w:val="7030A0"/>
+        </w:rPr>
+        <w:t>EXISTS</w:t>
+      </w:r>
+      <w:r>
+        <w:t xml:space="preserve">, </w:t>
+      </w:r>
+      <w:r>
+        <w:t xml:space="preserve">  </w:t>
+      </w:r>
+      <w:proofErr w:type="gramEnd"/>
+      <w:r>
+        <w:t xml:space="preserve">                                                                            </w:t>
+      </w:r>
+      <w:r>
+        <w:rPr>
+          <w:b/>
+          <w:bCs/>
+          <w:color w:val="00B0F0"/>
+        </w:rPr>
+        <w:t xml:space="preserve">IMPLICITLY-EXPLICITLY </w:t>
+      </w:r>
+      <w:r>
+        <w:rPr>
+          <w:b/>
+          <w:bCs/>
+          <w:color w:val="00B0F0"/>
+        </w:rPr>
+        <w:t xml:space="preserve">GLOBALLY VIRULENTLY </w:t>
+      </w:r>
+      <w:r>
+        <w:rPr>
+          <w:b/>
+          <w:bCs/>
+          <w:color w:val="00B0F0"/>
+        </w:rPr>
+        <w:t>DEFINED</w:t>
+      </w:r>
+      <w:r>
+        <w:t>.</w:t>
+      </w:r>
+    </w:p>
+    <w:p>
+      <w:pPr>
+        <w:ind w:left="360" w:hanging="360"/>
+        <w:jc w:val="both"/>
+      </w:pPr>
+      <w:r>
+        <w:rPr>
+          <w:u w:val="single"/>
+        </w:rPr>
+        <w:t xml:space="preserve">GENERALLY </w:t>
+      </w:r>
+      <w:r>
+        <w:rPr>
+          <w:u w:val="single"/>
+        </w:rPr>
+        <w:t xml:space="preserve">AUTONOMOUS </w:t>
+      </w:r>
+      <w:r>
+        <w:rPr>
+          <w:u w:val="single"/>
+        </w:rPr>
+        <w:t>RELIGIOUS</w:t>
+      </w:r>
+      <w:r>
+        <w:rPr>
+          <w:u w:val="single"/>
+        </w:rPr>
+        <w:t xml:space="preserve"> </w:t>
+      </w:r>
+      <w:r>
+        <w:rPr>
+          <w:u w:val="single"/>
+        </w:rPr>
+        <w:t>TERRORISM PREVENTION</w:t>
+      </w:r>
+      <w:r>
+        <w:rPr>
+          <w:u w:val="single"/>
+        </w:rPr>
+        <w:t xml:space="preserve"> SECURITY SYSTEMS</w:t>
+      </w:r>
+      <w:r>
+        <w:t xml:space="preserve"> (</w:t>
+      </w:r>
+      <w:r>
+        <w:rPr>
+          <w:b/>
+          <w:bCs/>
+        </w:rPr>
+        <w:t>202</w:t>
+      </w:r>
+      <w:r>
+        <w:rPr>
+          <w:b/>
+          <w:bCs/>
+        </w:rPr>
+        <w:t>3</w:t>
+      </w:r>
+      <w:r>
+        <w:t xml:space="preserve">) – </w:t>
+      </w:r>
+      <w:r>
+        <w:rPr>
+          <w:b/>
+          <w:bCs/>
+          <w:color w:val="7030A0"/>
+        </w:rPr>
+        <w:t>ENSURES</w:t>
+      </w:r>
+      <w:r>
+        <w:rPr>
+          <w:b/>
+          <w:bCs/>
+        </w:rPr>
+        <w:t xml:space="preserve"> </w:t>
+      </w:r>
+      <w:r>
+        <w:rPr>
+          <w:b/>
+          <w:bCs/>
+          <w:color w:val="0070C0"/>
+        </w:rPr>
+        <w:t>THAT</w:t>
+      </w:r>
+      <w:r>
+        <w:t xml:space="preserve"> </w:t>
+      </w:r>
+      <w:r>
+        <w:rPr>
+          <w:b/>
+          <w:bCs/>
+          <w:color w:val="FF0000"/>
+        </w:rPr>
+        <w:t xml:space="preserve">ANY </w:t>
+      </w:r>
+      <w:r>
+        <w:rPr>
+          <w:b/>
+          <w:bCs/>
+          <w:color w:val="FF0000"/>
+        </w:rPr>
+        <w:t>RELIGIOUS</w:t>
+      </w:r>
+      <w:r>
+        <w:rPr>
+          <w:b/>
+          <w:bCs/>
+          <w:color w:val="FF0000"/>
+        </w:rPr>
+        <w:t xml:space="preserve"> TERRORISM</w:t>
+      </w:r>
+      <w:r>
+        <w:t xml:space="preserve"> </w:t>
+      </w:r>
+      <w:r>
+        <w:rPr>
+          <w:b/>
+          <w:bCs/>
+          <w:color w:val="C00000"/>
+        </w:rPr>
+        <w:t>NEVER</w:t>
+      </w:r>
+      <w:r>
+        <w:t xml:space="preserve"> </w:t>
+      </w:r>
+      <w:proofErr w:type="gramStart"/>
+      <w:r>
+        <w:rPr>
+          <w:b/>
+          <w:bCs/>
+          <w:color w:val="7030A0"/>
+        </w:rPr>
+        <w:t>EXISTS</w:t>
+      </w:r>
+      <w:r>
+        <w:t xml:space="preserve">,   </w:t>
+      </w:r>
+      <w:proofErr w:type="gramEnd"/>
+      <w:r>
+        <w:t xml:space="preserve">                                                                            </w:t>
+      </w:r>
+      <w:r>
+        <w:rPr>
+          <w:b/>
+          <w:bCs/>
+          <w:color w:val="00B0F0"/>
+        </w:rPr>
+        <w:t xml:space="preserve">IMPLICITLY-EXPLICITLY </w:t>
+      </w:r>
+      <w:r>
+        <w:rPr>
+          <w:b/>
+          <w:bCs/>
+          <w:color w:val="00B0F0"/>
+        </w:rPr>
+        <w:t xml:space="preserve">GLOBALLY VIRULENTLY </w:t>
+      </w:r>
+      <w:r>
+        <w:rPr>
+          <w:b/>
+          <w:bCs/>
+          <w:color w:val="00B0F0"/>
+        </w:rPr>
+        <w:t>DEFINED</w:t>
+      </w:r>
+      <w:r>
+        <w:t>.</w:t>
+      </w:r>
+    </w:p>
+    <w:p>
+      <w:pPr>
+        <w:ind w:left="360" w:hanging="360"/>
+        <w:jc w:val="both"/>
+      </w:pPr>
+      <w:r>
+        <w:rPr>
+          <w:u w:val="single"/>
+        </w:rPr>
+        <w:t xml:space="preserve">GENERALLY </w:t>
+      </w:r>
+      <w:r>
+        <w:rPr>
+          <w:u w:val="single"/>
+        </w:rPr>
+        <w:t xml:space="preserve">AUTONOMOUS </w:t>
+      </w:r>
+      <w:r>
+        <w:rPr>
+          <w:u w:val="single"/>
+        </w:rPr>
         <w:t>VEHICLE</w:t>
       </w:r>
       <w:r>
@@ -5897,6 +6229,7 @@
         <w:rPr>
           <w:u w:val="single"/>
         </w:rPr>
+        <w:lastRenderedPageBreak/>
         <w:t xml:space="preserve">GENERALLY </w:t>
       </w:r>
       <w:r>
@@ -6205,7 +6538,6 @@
         <w:rPr>
           <w:u w:val="single"/>
         </w:rPr>
-        <w:lastRenderedPageBreak/>
         <w:t xml:space="preserve">GENERALLY </w:t>
       </w:r>
       <w:r>
@@ -7692,6 +8024,7 @@
         <w:rPr>
           <w:u w:val="single"/>
         </w:rPr>
+        <w:lastRenderedPageBreak/>
         <w:t xml:space="preserve">GENERALLY </w:t>
       </w:r>
       <w:r>
@@ -8075,7 +8408,6 @@
           <w:bCs/>
           <w:color w:val="7030A0"/>
         </w:rPr>
-        <w:lastRenderedPageBreak/>
         <w:t>OCCURS</w:t>
       </w:r>
       <w:r>
@@ -9867,6 +10199,7 @@
           <w:bCs/>
           <w:color w:val="7030A0"/>
         </w:rPr>
+        <w:lastRenderedPageBreak/>
         <w:t>THOUGHT</w:t>
       </w:r>
       <w:r>
@@ -10276,7 +10609,6 @@
           <w:bCs/>
           <w:color w:val="92D050"/>
         </w:rPr>
-        <w:lastRenderedPageBreak/>
         <w:t>THROUGH</w:t>
       </w:r>
       <w:r>
@@ -11994,6 +12326,7 @@
         <w:rPr>
           <w:u w:val="single"/>
         </w:rPr>
+        <w:lastRenderedPageBreak/>
         <w:t xml:space="preserve">GENERALLY </w:t>
       </w:r>
       <w:r>
@@ -12323,7 +12656,6 @@
         <w:rPr>
           <w:u w:val="single"/>
         </w:rPr>
-        <w:lastRenderedPageBreak/>
         <w:t xml:space="preserve">GENERALLY </w:t>
       </w:r>
       <w:r>
@@ -14459,6 +14791,7 @@
         <w:rPr>
           <w:u w:val="single"/>
         </w:rPr>
+        <w:lastRenderedPageBreak/>
         <w:t xml:space="preserve">GENERALLY </w:t>
       </w:r>
       <w:r>
@@ -14734,7 +15067,6 @@
         <w:rPr>
           <w:u w:val="single"/>
         </w:rPr>
-        <w:lastRenderedPageBreak/>
         <w:t xml:space="preserve">GENERALLY </w:t>
       </w:r>
       <w:r>
@@ -16727,6 +17059,7 @@
           <w:bCs/>
           <w:color w:val="00B0F0"/>
         </w:rPr>
+        <w:lastRenderedPageBreak/>
         <w:t xml:space="preserve">IMPLICITLY-EXPLICITLY </w:t>
       </w:r>
       <w:r>
@@ -17071,7 +17404,6 @@
           <w:bCs/>
           <w:color w:val="00B0F0"/>
         </w:rPr>
-        <w:lastRenderedPageBreak/>
         <w:t xml:space="preserve">IMPLICITLY-EXPLICITLY </w:t>
       </w:r>
       <w:r>
@@ -18873,6 +19205,7 @@
           <w:bCs/>
           <w:color w:val="00B0F0"/>
         </w:rPr>
+        <w:lastRenderedPageBreak/>
         <w:t xml:space="preserve">IMPLICITLY-EXPLICITLY </w:t>
       </w:r>
       <w:r>
@@ -19027,7 +19360,6 @@
         <w:rPr>
           <w:u w:val="single"/>
         </w:rPr>
-        <w:lastRenderedPageBreak/>
         <w:t xml:space="preserve">GENERALLY </w:t>
       </w:r>
       <w:r>
@@ -20956,6 +21288,7 @@
           <w:bCs/>
           <w:color w:val="00B0F0"/>
         </w:rPr>
+        <w:lastRenderedPageBreak/>
         <w:t>IMPLICITLY-EXPLICITLY GLOBALLY VIRULENTLY DEFINED</w:t>
       </w:r>
       <w:r>
@@ -21202,7 +21535,6 @@
           <w:bCs/>
           <w:color w:val="00B0F0"/>
         </w:rPr>
-        <w:lastRenderedPageBreak/>
         <w:t>IMPLICITLY-EXPLICITLY GLOBALLY VIRULENTLY DEFINED</w:t>
       </w:r>
       <w:r>

</xml_diff>